<commit_message>
Added button for export of Apodeiktika Titlws Spoudwn
</commit_message>
<xml_diff>
--- a/sdemesol/sde/websvc/templates/titlos.docx
+++ b/sdemesol/sde/websvc/templates/titlos.docx
@@ -457,6 +457,7 @@
     <w:p>
       <w:pPr>
         <w:ind w:right="-154"/>
+        <w:jc w:val="center"/>
         <w:rPr>
           <w:rFonts w:ascii="Arial" w:hAnsi="Arial" w:cs="Arial"/>
           <w:b/>
@@ -465,6 +466,7 @@
           <w:szCs w:val="28"/>
         </w:rPr>
       </w:pPr>
+      <w:bookmarkStart w:id="0" w:name="_Hlk106806793"/>
       <w:r>
         <w:rPr>
           <w:rFonts w:ascii="Arial" w:hAnsi="Arial" w:cs="Arial"/>
@@ -532,6 +534,7 @@
         <w:t>2021 - 2022</w:t>
       </w:r>
     </w:p>
+    <w:bookmarkEnd w:id="0"/>
     <w:p>
       <w:pPr>
         <w:ind w:left="-360" w:right="-154"/>
@@ -785,6 +788,25 @@
         </w:rPr>
         <w:t>[</w:t>
       </w:r>
+      <w:r>
+        <w:rPr>
+          <w:rFonts w:ascii="Arial" w:hAnsi="Arial" w:cs="Arial"/>
+          <w:color w:val="000066"/>
+          <w:sz w:val="23"/>
+          <w:szCs w:val="23"/>
+          <w:lang w:val="en-US"/>
+        </w:rPr>
+        <w:t>a</w:t>
+      </w:r>
+      <w:r>
+        <w:rPr>
+          <w:rFonts w:ascii="Arial" w:hAnsi="Arial" w:cs="Arial"/>
+          <w:color w:val="000066"/>
+          <w:sz w:val="23"/>
+          <w:szCs w:val="23"/>
+        </w:rPr>
+        <w:t>.</w:t>
+      </w:r>
       <w:proofErr w:type="spellStart"/>
       <w:r>
         <w:rPr>
@@ -792,8 +814,9 @@
           <w:color w:val="000066"/>
           <w:sz w:val="23"/>
           <w:szCs w:val="23"/>
-        </w:rPr>
-        <w:t>a.protocoln</w:t>
+          <w:lang w:val="en-US"/>
+        </w:rPr>
+        <w:t>titleprotocolnumber</w:t>
       </w:r>
       <w:proofErr w:type="spellEnd"/>
       <w:r>
@@ -848,7 +871,26 @@
           <w:sz w:val="23"/>
           <w:szCs w:val="23"/>
         </w:rPr>
-        <w:t>[a.</w:t>
+        <w:t>[</w:t>
+      </w:r>
+      <w:r>
+        <w:rPr>
+          <w:rFonts w:ascii="Arial" w:hAnsi="Arial" w:cs="Arial"/>
+          <w:color w:val="000066"/>
+          <w:sz w:val="23"/>
+          <w:szCs w:val="23"/>
+          <w:lang w:val="en-US"/>
+        </w:rPr>
+        <w:t>a</w:t>
+      </w:r>
+      <w:r>
+        <w:rPr>
+          <w:rFonts w:ascii="Arial" w:hAnsi="Arial" w:cs="Arial"/>
+          <w:color w:val="000066"/>
+          <w:sz w:val="23"/>
+          <w:szCs w:val="23"/>
+        </w:rPr>
+        <w:t>.</w:t>
       </w:r>
       <w:proofErr w:type="spellStart"/>
       <w:r>
@@ -909,7 +951,7 @@
           <w:sz w:val="23"/>
           <w:szCs w:val="23"/>
         </w:rPr>
-        <w:t>[</w:t>
+        <w:t>[a.</w:t>
       </w:r>
       <w:proofErr w:type="spellStart"/>
       <w:r>
@@ -918,8 +960,9 @@
           <w:color w:val="000066"/>
           <w:sz w:val="23"/>
           <w:szCs w:val="23"/>
-        </w:rPr>
-        <w:t>a.mitrooar</w:t>
+          <w:lang w:val="en-US"/>
+        </w:rPr>
+        <w:t>mitroo</w:t>
       </w:r>
       <w:proofErr w:type="spellEnd"/>
       <w:r>

</xml_diff>